<commit_message>
exercise 1 and 2
</commit_message>
<xml_diff>
--- a/CW1/CW1 - Normalisation.docx
+++ b/CW1/CW1 - Normalisation.docx
@@ -9,10 +9,10 @@
         <w:tblLook w:val="04A0" w:firstRow="1" w:lastRow="0" w:firstColumn="1" w:lastColumn="0" w:noHBand="0" w:noVBand="1"/>
       </w:tblPr>
       <w:tblGrid>
-        <w:gridCol w:w="3487"/>
-        <w:gridCol w:w="3487"/>
-        <w:gridCol w:w="3487"/>
-        <w:gridCol w:w="3487"/>
+        <w:gridCol w:w="2254"/>
+        <w:gridCol w:w="2254"/>
+        <w:gridCol w:w="2254"/>
+        <w:gridCol w:w="2254"/>
       </w:tblGrid>
       <w:tr>
         <w:tc>
@@ -20,103 +20,319 @@
             <w:tcW w:w="3487" w:type="dxa"/>
           </w:tcPr>
           <w:p>
-            <w:r>
-              <w:t>0NF</w:t>
-            </w:r>
-          </w:p>
-          <w:p/>
-          <w:p>
-            <w:r>
-              <w:t>Trail Name</w:t>
-            </w:r>
-          </w:p>
-          <w:p>
-            <w:r>
-              <w:t>Address</w:t>
-            </w:r>
-          </w:p>
-          <w:p>
-            <w:r>
+            <w:pPr>
+              <w:rPr>
+                <w:sz w:val="18"/>
+                <w:szCs w:val="18"/>
+              </w:rPr>
+            </w:pPr>
+            <w:r>
+              <w:rPr>
+                <w:sz w:val="18"/>
+                <w:szCs w:val="18"/>
+              </w:rPr>
+              <w:t>UNF</w:t>
+            </w:r>
+          </w:p>
+          <w:p>
+            <w:pPr>
+              <w:rPr>
+                <w:sz w:val="18"/>
+                <w:szCs w:val="18"/>
+              </w:rPr>
+            </w:pPr>
+          </w:p>
+          <w:p>
+            <w:pPr>
+              <w:rPr>
+                <w:sz w:val="18"/>
+                <w:szCs w:val="18"/>
+              </w:rPr>
+            </w:pPr>
+            <w:r>
+              <w:rPr>
+                <w:sz w:val="18"/>
+                <w:szCs w:val="18"/>
+              </w:rPr>
+              <w:t>Trail</w:t>
+            </w:r>
+            <w:r>
+              <w:rPr>
+                <w:sz w:val="18"/>
+                <w:szCs w:val="18"/>
+              </w:rPr>
+              <w:t xml:space="preserve"> ID</w:t>
+            </w:r>
+          </w:p>
+          <w:p>
+            <w:pPr>
+              <w:rPr>
+                <w:sz w:val="18"/>
+                <w:szCs w:val="18"/>
+              </w:rPr>
+            </w:pPr>
+            <w:r>
+              <w:rPr>
+                <w:sz w:val="18"/>
+                <w:szCs w:val="18"/>
+              </w:rPr>
+              <w:t>Trail</w:t>
+            </w:r>
+            <w:r>
+              <w:rPr>
+                <w:sz w:val="18"/>
+                <w:szCs w:val="18"/>
+              </w:rPr>
+              <w:t xml:space="preserve"> Name</w:t>
+            </w:r>
+          </w:p>
+          <w:p>
+            <w:pPr>
+              <w:rPr>
+                <w:sz w:val="18"/>
+                <w:szCs w:val="18"/>
+              </w:rPr>
+            </w:pPr>
+            <w:r>
+              <w:rPr>
+                <w:sz w:val="18"/>
+                <w:szCs w:val="18"/>
+              </w:rPr>
+              <w:t>Length</w:t>
+            </w:r>
+          </w:p>
+          <w:p>
+            <w:pPr>
+              <w:rPr>
+                <w:sz w:val="18"/>
+                <w:szCs w:val="18"/>
+              </w:rPr>
+            </w:pPr>
+            <w:r>
+              <w:rPr>
+                <w:sz w:val="18"/>
+                <w:szCs w:val="18"/>
+              </w:rPr>
+              <w:t>Elevation Gain</w:t>
+            </w:r>
+          </w:p>
+          <w:p>
+            <w:pPr>
+              <w:rPr>
+                <w:sz w:val="18"/>
+                <w:szCs w:val="18"/>
+              </w:rPr>
+            </w:pPr>
+            <w:r>
+              <w:rPr>
+                <w:sz w:val="18"/>
+                <w:szCs w:val="18"/>
+              </w:rPr>
+              <w:t>Average Completion Time</w:t>
+            </w:r>
+          </w:p>
+          <w:p>
+            <w:pPr>
+              <w:rPr>
+                <w:sz w:val="18"/>
+                <w:szCs w:val="18"/>
+              </w:rPr>
+            </w:pPr>
+            <w:r>
+              <w:rPr>
+                <w:sz w:val="18"/>
+                <w:szCs w:val="18"/>
+              </w:rPr>
+              <w:t>Rating</w:t>
+            </w:r>
+          </w:p>
+          <w:p>
+            <w:pPr>
+              <w:rPr>
+                <w:sz w:val="14"/>
+                <w:szCs w:val="14"/>
+              </w:rPr>
+            </w:pPr>
+            <w:r>
+              <w:rPr>
+                <w:sz w:val="18"/>
+                <w:szCs w:val="18"/>
+              </w:rPr>
+              <w:t>Route Type</w:t>
+            </w:r>
+          </w:p>
+          <w:p>
+            <w:pPr>
+              <w:rPr>
+                <w:sz w:val="18"/>
+                <w:szCs w:val="18"/>
+              </w:rPr>
+            </w:pPr>
+            <w:r>
+              <w:rPr>
+                <w:sz w:val="18"/>
+                <w:szCs w:val="18"/>
+              </w:rPr>
               <w:t xml:space="preserve">Difficulty </w:t>
             </w:r>
           </w:p>
           <w:p>
-            <w:r>
-              <w:t xml:space="preserve">Rating </w:t>
-            </w:r>
-          </w:p>
-          <w:p>
-            <w:r>
-              <w:t xml:space="preserve">NO of reviews </w:t>
-            </w:r>
-          </w:p>
-          <w:p>
-            <w:r>
-              <w:t xml:space="preserve">Length </w:t>
-            </w:r>
-          </w:p>
-          <w:p>
-            <w:r>
-              <w:t xml:space="preserve">Elevation gain </w:t>
-            </w:r>
-          </w:p>
-          <w:p>
-            <w:r>
-              <w:t>Route Type</w:t>
-            </w:r>
-          </w:p>
-          <w:p>
-            <w:r>
-              <w:t xml:space="preserve">Time to complete </w:t>
-            </w:r>
-          </w:p>
-          <w:p>
-            <w:r>
-              <w:t xml:space="preserve">Activities </w:t>
-            </w:r>
-          </w:p>
-          <w:p>
-            <w:r>
-              <w:t xml:space="preserve">Terrain Features </w:t>
-            </w:r>
-          </w:p>
-          <w:p>
-            <w:r>
-              <w:t xml:space="preserve">Best time to visit </w:t>
-            </w:r>
-          </w:p>
-          <w:p>
-            <w:r>
-              <w:t xml:space="preserve">Dog policy </w:t>
-            </w:r>
-          </w:p>
-          <w:p>
-            <w:r>
-              <w:t xml:space="preserve">Parking </w:t>
-            </w:r>
-          </w:p>
-          <w:p>
-            <w:r>
-              <w:t xml:space="preserve">Parking cost </w:t>
-            </w:r>
-          </w:p>
-          <w:p>
-            <w:r>
-              <w:t xml:space="preserve">Parking Description </w:t>
-            </w:r>
-            <w:r>
-              <w:br/>
-              <w:t xml:space="preserve">Weather </w:t>
-            </w:r>
-          </w:p>
-          <w:p>
-            <w:r>
-              <w:t xml:space="preserve">Mosquito activity </w:t>
-            </w:r>
-          </w:p>
-          <w:p>
-            <w:r>
-              <w:t xml:space="preserve">Ground conditions </w:t>
+            <w:pPr>
+              <w:rPr>
+                <w:sz w:val="14"/>
+                <w:szCs w:val="14"/>
+              </w:rPr>
+            </w:pPr>
+            <w:r>
+              <w:rPr>
+                <w:sz w:val="18"/>
+                <w:szCs w:val="18"/>
+              </w:rPr>
+              <w:t>Best Time to visit</w:t>
+            </w:r>
+          </w:p>
+          <w:p>
+            <w:pPr>
+              <w:rPr>
+                <w:sz w:val="18"/>
+                <w:szCs w:val="18"/>
+                <w:lang w:val="fr-FR"/>
+              </w:rPr>
+            </w:pPr>
+            <w:r>
+              <w:rPr>
+                <w:sz w:val="18"/>
+                <w:szCs w:val="18"/>
+                <w:lang w:val="fr-FR"/>
+              </w:rPr>
+              <w:t xml:space="preserve">Location </w:t>
+            </w:r>
+          </w:p>
+          <w:p>
+            <w:pPr>
+              <w:rPr>
+                <w:sz w:val="18"/>
+                <w:szCs w:val="18"/>
+                <w:lang w:val="fr-FR"/>
+              </w:rPr>
+            </w:pPr>
+            <w:r>
+              <w:rPr>
+                <w:sz w:val="18"/>
+                <w:szCs w:val="18"/>
+                <w:lang w:val="fr-FR"/>
+              </w:rPr>
+              <w:t>Description</w:t>
+            </w:r>
+          </w:p>
+          <w:p>
+            <w:pPr>
+              <w:rPr>
+                <w:sz w:val="18"/>
+                <w:szCs w:val="18"/>
+                <w:lang w:val="fr-FR"/>
+              </w:rPr>
+            </w:pPr>
+            <w:r>
+              <w:rPr>
+                <w:sz w:val="18"/>
+                <w:szCs w:val="18"/>
+                <w:lang w:val="fr-FR"/>
+              </w:rPr>
+              <w:t xml:space="preserve"> </w:t>
+            </w:r>
+            <w:r>
+              <w:rPr>
+                <w:sz w:val="18"/>
+                <w:szCs w:val="18"/>
+                <w:lang w:val="fr-FR"/>
+              </w:rPr>
+              <w:t xml:space="preserve">   (</w:t>
+            </w:r>
+            <w:r>
+              <w:rPr>
+                <w:sz w:val="18"/>
+                <w:szCs w:val="18"/>
+                <w:lang w:val="fr-FR"/>
+              </w:rPr>
+              <w:t>Features</w:t>
+            </w:r>
+            <w:r>
+              <w:rPr>
+                <w:sz w:val="18"/>
+                <w:szCs w:val="18"/>
+                <w:lang w:val="fr-FR"/>
+              </w:rPr>
+              <w:t xml:space="preserve"> ID</w:t>
+            </w:r>
+          </w:p>
+          <w:p>
+            <w:pPr>
+              <w:rPr>
+                <w:sz w:val="18"/>
+                <w:szCs w:val="18"/>
+                <w:lang w:val="fr-FR"/>
+              </w:rPr>
+            </w:pPr>
+            <w:r>
+              <w:rPr>
+                <w:sz w:val="18"/>
+                <w:szCs w:val="18"/>
+                <w:lang w:val="fr-FR"/>
+              </w:rPr>
+              <w:t xml:space="preserve">      Features </w:t>
+            </w:r>
+            <w:r>
+              <w:rPr>
+                <w:sz w:val="18"/>
+                <w:szCs w:val="18"/>
+                <w:lang w:val="fr-FR"/>
+              </w:rPr>
+              <w:t>)</w:t>
+            </w:r>
+          </w:p>
+          <w:p>
+            <w:pPr>
+              <w:rPr>
+                <w:sz w:val="18"/>
+                <w:szCs w:val="18"/>
+                <w:lang w:val="fr-FR"/>
+              </w:rPr>
+            </w:pPr>
+          </w:p>
+          <w:p>
+            <w:pPr>
+              <w:rPr>
+                <w:sz w:val="18"/>
+                <w:szCs w:val="18"/>
+                <w:lang w:val="fr-FR"/>
+              </w:rPr>
+            </w:pPr>
+          </w:p>
+          <w:p>
+            <w:pPr>
+              <w:rPr>
+                <w:sz w:val="18"/>
+                <w:szCs w:val="18"/>
+                <w:lang w:val="fr-FR"/>
+              </w:rPr>
+            </w:pPr>
+          </w:p>
+          <w:p>
+            <w:pPr>
+              <w:rPr>
+                <w:sz w:val="18"/>
+                <w:szCs w:val="18"/>
+                <w:lang w:val="fr-FR"/>
+              </w:rPr>
+            </w:pPr>
+            <w:r>
+              <w:rPr>
+                <w:sz w:val="18"/>
+                <w:szCs w:val="18"/>
+                <w:lang w:val="fr-FR"/>
+              </w:rPr>
+              <w:t xml:space="preserve"> </w:t>
             </w:r>
           </w:p>
         </w:tc>
@@ -125,58 +341,1021 @@
             <w:tcW w:w="3487" w:type="dxa"/>
           </w:tcPr>
           <w:p>
-            <w:r>
+            <w:pPr>
+              <w:rPr>
+                <w:sz w:val="18"/>
+                <w:szCs w:val="18"/>
+              </w:rPr>
+            </w:pPr>
+            <w:r>
+              <w:rPr>
+                <w:sz w:val="18"/>
+                <w:szCs w:val="18"/>
+              </w:rPr>
               <w:t>1NF</w:t>
             </w:r>
           </w:p>
-          <w:p/>
-          <w:p>
-            <w:r>
-              <w:t xml:space="preserve"> </w:t>
-            </w:r>
-            <w:r>
-              <w:t>Trail ID</w:t>
-            </w:r>
-          </w:p>
-          <w:p>
-            <w:r>
-              <w:t>Trail Name</w:t>
-            </w:r>
-          </w:p>
-          <w:p>
-            <w:r>
-              <w:t xml:space="preserve">Adress </w:t>
-            </w:r>
-          </w:p>
-          <w:p/>
+          <w:p>
+            <w:pPr>
+              <w:rPr>
+                <w:sz w:val="18"/>
+                <w:szCs w:val="18"/>
+              </w:rPr>
+            </w:pPr>
+          </w:p>
+          <w:p>
+            <w:pPr>
+              <w:rPr>
+                <w:sz w:val="18"/>
+                <w:szCs w:val="18"/>
+                <w:u w:val="single"/>
+              </w:rPr>
+            </w:pPr>
+            <w:r>
+              <w:rPr>
+                <w:sz w:val="18"/>
+                <w:szCs w:val="18"/>
+                <w:u w:val="single"/>
+              </w:rPr>
+              <w:t>Trail</w:t>
+            </w:r>
+            <w:r>
+              <w:rPr>
+                <w:sz w:val="18"/>
+                <w:szCs w:val="18"/>
+                <w:u w:val="single"/>
+              </w:rPr>
+              <w:t xml:space="preserve"> ID</w:t>
+            </w:r>
+          </w:p>
+          <w:p>
+            <w:pPr>
+              <w:rPr>
+                <w:sz w:val="18"/>
+                <w:szCs w:val="18"/>
+              </w:rPr>
+            </w:pPr>
+            <w:r>
+              <w:rPr>
+                <w:sz w:val="18"/>
+                <w:szCs w:val="18"/>
+              </w:rPr>
+              <w:t>Trail</w:t>
+            </w:r>
+            <w:r>
+              <w:rPr>
+                <w:sz w:val="18"/>
+                <w:szCs w:val="18"/>
+              </w:rPr>
+              <w:t xml:space="preserve"> Name</w:t>
+            </w:r>
+          </w:p>
+          <w:p>
+            <w:pPr>
+              <w:rPr>
+                <w:sz w:val="18"/>
+                <w:szCs w:val="18"/>
+              </w:rPr>
+            </w:pPr>
+            <w:r>
+              <w:rPr>
+                <w:sz w:val="18"/>
+                <w:szCs w:val="18"/>
+              </w:rPr>
+              <w:t>Length</w:t>
+            </w:r>
+          </w:p>
+          <w:p>
+            <w:pPr>
+              <w:rPr>
+                <w:sz w:val="18"/>
+                <w:szCs w:val="18"/>
+              </w:rPr>
+            </w:pPr>
+            <w:r>
+              <w:rPr>
+                <w:sz w:val="18"/>
+                <w:szCs w:val="18"/>
+              </w:rPr>
+              <w:t>Elevation Gain</w:t>
+            </w:r>
+          </w:p>
+          <w:p>
+            <w:pPr>
+              <w:rPr>
+                <w:sz w:val="18"/>
+                <w:szCs w:val="18"/>
+              </w:rPr>
+            </w:pPr>
+            <w:r>
+              <w:rPr>
+                <w:sz w:val="18"/>
+                <w:szCs w:val="18"/>
+              </w:rPr>
+              <w:t>Average Completion time</w:t>
+            </w:r>
+          </w:p>
+          <w:p>
+            <w:pPr>
+              <w:rPr>
+                <w:sz w:val="18"/>
+                <w:szCs w:val="18"/>
+              </w:rPr>
+            </w:pPr>
+            <w:r>
+              <w:rPr>
+                <w:sz w:val="18"/>
+                <w:szCs w:val="18"/>
+              </w:rPr>
+              <w:t>Rating</w:t>
+            </w:r>
+          </w:p>
+          <w:p>
+            <w:pPr>
+              <w:rPr>
+                <w:sz w:val="18"/>
+                <w:szCs w:val="18"/>
+              </w:rPr>
+            </w:pPr>
+            <w:r>
+              <w:rPr>
+                <w:sz w:val="18"/>
+                <w:szCs w:val="18"/>
+              </w:rPr>
+              <w:t>Best Time to Visit</w:t>
+            </w:r>
+          </w:p>
+          <w:p>
+            <w:pPr>
+              <w:rPr>
+                <w:sz w:val="18"/>
+                <w:szCs w:val="18"/>
+              </w:rPr>
+            </w:pPr>
+            <w:r>
+              <w:rPr>
+                <w:sz w:val="18"/>
+                <w:szCs w:val="18"/>
+              </w:rPr>
+              <w:t xml:space="preserve">Location </w:t>
+            </w:r>
+          </w:p>
+          <w:p>
+            <w:pPr>
+              <w:rPr>
+                <w:sz w:val="18"/>
+                <w:szCs w:val="18"/>
+              </w:rPr>
+            </w:pPr>
+            <w:r>
+              <w:rPr>
+                <w:sz w:val="18"/>
+                <w:szCs w:val="18"/>
+              </w:rPr>
+              <w:t>Route Type</w:t>
+            </w:r>
+          </w:p>
+          <w:p>
+            <w:pPr>
+              <w:rPr>
+                <w:sz w:val="18"/>
+                <w:szCs w:val="18"/>
+              </w:rPr>
+            </w:pPr>
+            <w:r>
+              <w:rPr>
+                <w:sz w:val="18"/>
+                <w:szCs w:val="18"/>
+              </w:rPr>
+              <w:t>Difficulty</w:t>
+            </w:r>
+          </w:p>
+          <w:p>
+            <w:pPr>
+              <w:rPr>
+                <w:sz w:val="18"/>
+                <w:szCs w:val="18"/>
+              </w:rPr>
+            </w:pPr>
+            <w:r>
+              <w:rPr>
+                <w:sz w:val="18"/>
+                <w:szCs w:val="18"/>
+              </w:rPr>
+              <w:t>Description</w:t>
+            </w:r>
+          </w:p>
+          <w:p>
+            <w:pPr>
+              <w:rPr>
+                <w:sz w:val="18"/>
+                <w:szCs w:val="18"/>
+              </w:rPr>
+            </w:pPr>
+          </w:p>
+          <w:p>
+            <w:pPr>
+              <w:rPr>
+                <w:sz w:val="18"/>
+                <w:szCs w:val="18"/>
+                <w:u w:val="single"/>
+              </w:rPr>
+            </w:pPr>
+            <w:r>
+              <w:rPr>
+                <w:sz w:val="18"/>
+                <w:szCs w:val="18"/>
+                <w:u w:val="single"/>
+              </w:rPr>
+              <w:t>Features ID</w:t>
+            </w:r>
+          </w:p>
+          <w:p>
+            <w:pPr>
+              <w:rPr>
+                <w:sz w:val="18"/>
+                <w:szCs w:val="18"/>
+                <w:u w:val="single"/>
+              </w:rPr>
+            </w:pPr>
+            <w:r>
+              <w:rPr>
+                <w:sz w:val="18"/>
+                <w:szCs w:val="18"/>
+                <w:u w:val="single"/>
+              </w:rPr>
+              <w:t>*Trail</w:t>
+            </w:r>
+            <w:r>
+              <w:rPr>
+                <w:sz w:val="18"/>
+                <w:szCs w:val="18"/>
+                <w:u w:val="single"/>
+              </w:rPr>
+              <w:t xml:space="preserve"> ID</w:t>
+            </w:r>
+          </w:p>
+          <w:p>
+            <w:pPr>
+              <w:rPr>
+                <w:sz w:val="18"/>
+                <w:szCs w:val="18"/>
+              </w:rPr>
+            </w:pPr>
+            <w:r>
+              <w:rPr>
+                <w:sz w:val="18"/>
+                <w:szCs w:val="18"/>
+              </w:rPr>
+              <w:t>Features</w:t>
+            </w:r>
+          </w:p>
+          <w:p>
+            <w:pPr>
+              <w:rPr>
+                <w:sz w:val="18"/>
+                <w:szCs w:val="18"/>
+              </w:rPr>
+            </w:pPr>
+          </w:p>
+          <w:p>
+            <w:pPr>
+              <w:rPr>
+                <w:sz w:val="18"/>
+                <w:szCs w:val="18"/>
+              </w:rPr>
+            </w:pPr>
+          </w:p>
         </w:tc>
         <w:tc>
           <w:tcPr>
             <w:tcW w:w="3487" w:type="dxa"/>
           </w:tcPr>
           <w:p>
-            <w:r>
+            <w:pPr>
+              <w:rPr>
+                <w:sz w:val="18"/>
+                <w:szCs w:val="18"/>
+              </w:rPr>
+            </w:pPr>
+            <w:r>
+              <w:rPr>
+                <w:sz w:val="18"/>
+                <w:szCs w:val="18"/>
+              </w:rPr>
               <w:t>2NF</w:t>
             </w:r>
           </w:p>
-          <w:p/>
-          <w:p/>
+          <w:p>
+            <w:pPr>
+              <w:rPr>
+                <w:sz w:val="18"/>
+                <w:szCs w:val="18"/>
+              </w:rPr>
+            </w:pPr>
+          </w:p>
+          <w:p>
+            <w:pPr>
+              <w:rPr>
+                <w:sz w:val="18"/>
+                <w:szCs w:val="18"/>
+                <w:u w:val="single"/>
+              </w:rPr>
+            </w:pPr>
+            <w:r>
+              <w:rPr>
+                <w:sz w:val="18"/>
+                <w:szCs w:val="18"/>
+                <w:u w:val="single"/>
+              </w:rPr>
+              <w:t>Trail</w:t>
+            </w:r>
+            <w:r>
+              <w:rPr>
+                <w:sz w:val="18"/>
+                <w:szCs w:val="18"/>
+                <w:u w:val="single"/>
+              </w:rPr>
+              <w:t xml:space="preserve"> ID</w:t>
+            </w:r>
+          </w:p>
+          <w:p>
+            <w:pPr>
+              <w:rPr>
+                <w:sz w:val="18"/>
+                <w:szCs w:val="18"/>
+              </w:rPr>
+            </w:pPr>
+            <w:r>
+              <w:rPr>
+                <w:sz w:val="18"/>
+                <w:szCs w:val="18"/>
+              </w:rPr>
+              <w:t>Trail</w:t>
+            </w:r>
+            <w:r>
+              <w:rPr>
+                <w:sz w:val="18"/>
+                <w:szCs w:val="18"/>
+              </w:rPr>
+              <w:t xml:space="preserve"> Name</w:t>
+            </w:r>
+          </w:p>
+          <w:p>
+            <w:pPr>
+              <w:rPr>
+                <w:sz w:val="18"/>
+                <w:szCs w:val="18"/>
+              </w:rPr>
+            </w:pPr>
+            <w:r>
+              <w:rPr>
+                <w:sz w:val="18"/>
+                <w:szCs w:val="18"/>
+              </w:rPr>
+              <w:t>Length</w:t>
+            </w:r>
+          </w:p>
+          <w:p>
+            <w:pPr>
+              <w:rPr>
+                <w:sz w:val="18"/>
+                <w:szCs w:val="18"/>
+              </w:rPr>
+            </w:pPr>
+            <w:r>
+              <w:rPr>
+                <w:sz w:val="18"/>
+                <w:szCs w:val="18"/>
+              </w:rPr>
+              <w:t>Elevation Gain</w:t>
+            </w:r>
+          </w:p>
+          <w:p>
+            <w:pPr>
+              <w:rPr>
+                <w:sz w:val="18"/>
+                <w:szCs w:val="18"/>
+              </w:rPr>
+            </w:pPr>
+            <w:r>
+              <w:rPr>
+                <w:sz w:val="18"/>
+                <w:szCs w:val="18"/>
+              </w:rPr>
+              <w:t>Average Completion time</w:t>
+            </w:r>
+          </w:p>
+          <w:p>
+            <w:pPr>
+              <w:rPr>
+                <w:sz w:val="18"/>
+                <w:szCs w:val="18"/>
+              </w:rPr>
+            </w:pPr>
+            <w:r>
+              <w:rPr>
+                <w:sz w:val="18"/>
+                <w:szCs w:val="18"/>
+              </w:rPr>
+              <w:t>Rating</w:t>
+            </w:r>
+          </w:p>
+          <w:p>
+            <w:pPr>
+              <w:rPr>
+                <w:sz w:val="18"/>
+                <w:szCs w:val="18"/>
+              </w:rPr>
+            </w:pPr>
+            <w:r>
+              <w:rPr>
+                <w:sz w:val="18"/>
+                <w:szCs w:val="18"/>
+              </w:rPr>
+              <w:t>Best Time to Visit</w:t>
+            </w:r>
+          </w:p>
+          <w:p>
+            <w:pPr>
+              <w:rPr>
+                <w:sz w:val="18"/>
+                <w:szCs w:val="18"/>
+              </w:rPr>
+            </w:pPr>
+            <w:r>
+              <w:rPr>
+                <w:sz w:val="18"/>
+                <w:szCs w:val="18"/>
+              </w:rPr>
+              <w:t xml:space="preserve">Location </w:t>
+            </w:r>
+          </w:p>
+          <w:p>
+            <w:pPr>
+              <w:rPr>
+                <w:sz w:val="18"/>
+                <w:szCs w:val="18"/>
+              </w:rPr>
+            </w:pPr>
+            <w:r>
+              <w:rPr>
+                <w:sz w:val="18"/>
+                <w:szCs w:val="18"/>
+              </w:rPr>
+              <w:t>Route Type</w:t>
+            </w:r>
+          </w:p>
+          <w:p>
+            <w:pPr>
+              <w:rPr>
+                <w:sz w:val="18"/>
+                <w:szCs w:val="18"/>
+              </w:rPr>
+            </w:pPr>
+            <w:r>
+              <w:rPr>
+                <w:sz w:val="18"/>
+                <w:szCs w:val="18"/>
+              </w:rPr>
+              <w:t xml:space="preserve">Difficulty </w:t>
+            </w:r>
+          </w:p>
+          <w:p>
+            <w:pPr>
+              <w:rPr>
+                <w:sz w:val="18"/>
+                <w:szCs w:val="18"/>
+              </w:rPr>
+            </w:pPr>
+            <w:r>
+              <w:rPr>
+                <w:sz w:val="18"/>
+                <w:szCs w:val="18"/>
+              </w:rPr>
+              <w:t>Description</w:t>
+            </w:r>
+          </w:p>
+          <w:p>
+            <w:pPr>
+              <w:rPr>
+                <w:sz w:val="18"/>
+                <w:szCs w:val="18"/>
+              </w:rPr>
+            </w:pPr>
+          </w:p>
+          <w:p>
+            <w:pPr>
+              <w:rPr>
+                <w:sz w:val="18"/>
+                <w:szCs w:val="18"/>
+                <w:u w:val="single"/>
+              </w:rPr>
+            </w:pPr>
+            <w:r>
+              <w:rPr>
+                <w:sz w:val="18"/>
+                <w:szCs w:val="18"/>
+                <w:u w:val="single"/>
+              </w:rPr>
+              <w:t>*Traill I</w:t>
+            </w:r>
+            <w:r>
+              <w:rPr>
+                <w:sz w:val="18"/>
+                <w:szCs w:val="18"/>
+                <w:u w:val="single"/>
+              </w:rPr>
+              <w:t>D</w:t>
+            </w:r>
+          </w:p>
+          <w:p>
+            <w:pPr>
+              <w:rPr>
+                <w:sz w:val="18"/>
+                <w:szCs w:val="18"/>
+                <w:u w:val="single"/>
+              </w:rPr>
+            </w:pPr>
+            <w:r>
+              <w:rPr>
+                <w:sz w:val="18"/>
+                <w:szCs w:val="18"/>
+                <w:u w:val="single"/>
+              </w:rPr>
+              <w:t>*</w:t>
+            </w:r>
+            <w:r>
+              <w:rPr>
+                <w:sz w:val="18"/>
+                <w:szCs w:val="18"/>
+                <w:u w:val="single"/>
+              </w:rPr>
+              <w:t>Route ID</w:t>
+            </w:r>
+          </w:p>
+          <w:p>
+            <w:pPr>
+              <w:rPr>
+                <w:sz w:val="18"/>
+                <w:szCs w:val="18"/>
+                <w:u w:val="single"/>
+              </w:rPr>
+            </w:pPr>
+          </w:p>
+          <w:p>
+            <w:pPr>
+              <w:rPr>
+                <w:sz w:val="18"/>
+                <w:szCs w:val="18"/>
+                <w:u w:val="single"/>
+              </w:rPr>
+            </w:pPr>
+            <w:r>
+              <w:rPr>
+                <w:sz w:val="18"/>
+                <w:szCs w:val="18"/>
+                <w:u w:val="single"/>
+              </w:rPr>
+              <w:t>Features ID</w:t>
+            </w:r>
+          </w:p>
+          <w:p>
+            <w:pPr>
+              <w:rPr>
+                <w:sz w:val="18"/>
+                <w:szCs w:val="18"/>
+              </w:rPr>
+            </w:pPr>
+            <w:r>
+              <w:rPr>
+                <w:sz w:val="18"/>
+                <w:szCs w:val="18"/>
+              </w:rPr>
+              <w:t>Features</w:t>
+            </w:r>
+          </w:p>
+          <w:p>
+            <w:pPr>
+              <w:rPr>
+                <w:sz w:val="18"/>
+                <w:szCs w:val="18"/>
+              </w:rPr>
+            </w:pPr>
+          </w:p>
+          <w:p>
+            <w:pPr>
+              <w:rPr>
+                <w:sz w:val="18"/>
+                <w:szCs w:val="18"/>
+              </w:rPr>
+            </w:pPr>
+          </w:p>
+          <w:p>
+            <w:pPr>
+              <w:rPr>
+                <w:sz w:val="18"/>
+                <w:szCs w:val="18"/>
+              </w:rPr>
+            </w:pPr>
+          </w:p>
+          <w:p>
+            <w:pPr>
+              <w:rPr>
+                <w:sz w:val="18"/>
+                <w:szCs w:val="18"/>
+              </w:rPr>
+            </w:pPr>
+          </w:p>
         </w:tc>
         <w:tc>
           <w:tcPr>
             <w:tcW w:w="3487" w:type="dxa"/>
           </w:tcPr>
           <w:p>
-            <w:r>
+            <w:pPr>
+              <w:rPr>
+                <w:sz w:val="18"/>
+                <w:szCs w:val="18"/>
+              </w:rPr>
+            </w:pPr>
+            <w:r>
+              <w:rPr>
+                <w:sz w:val="18"/>
+                <w:szCs w:val="18"/>
+              </w:rPr>
               <w:t>3NF</w:t>
             </w:r>
+          </w:p>
+          <w:p>
+            <w:pPr>
+              <w:rPr>
+                <w:sz w:val="18"/>
+                <w:szCs w:val="18"/>
+              </w:rPr>
+            </w:pPr>
+          </w:p>
+          <w:p>
+            <w:pPr>
+              <w:rPr>
+                <w:b/>
+                <w:bCs/>
+                <w:sz w:val="18"/>
+                <w:szCs w:val="18"/>
+              </w:rPr>
+            </w:pPr>
+            <w:r>
+              <w:rPr>
+                <w:b/>
+                <w:bCs/>
+                <w:sz w:val="18"/>
+                <w:szCs w:val="18"/>
+              </w:rPr>
+              <w:t>Route</w:t>
+            </w:r>
+          </w:p>
+          <w:p>
+            <w:pPr>
+              <w:rPr>
+                <w:sz w:val="18"/>
+                <w:szCs w:val="18"/>
+                <w:u w:val="single"/>
+              </w:rPr>
+            </w:pPr>
+            <w:r>
+              <w:rPr>
+                <w:sz w:val="18"/>
+                <w:szCs w:val="18"/>
+                <w:u w:val="single"/>
+              </w:rPr>
+              <w:t>Trail</w:t>
+            </w:r>
+            <w:r>
+              <w:rPr>
+                <w:sz w:val="18"/>
+                <w:szCs w:val="18"/>
+                <w:u w:val="single"/>
+              </w:rPr>
+              <w:t xml:space="preserve"> ID</w:t>
+            </w:r>
+          </w:p>
+          <w:p>
+            <w:pPr>
+              <w:rPr>
+                <w:sz w:val="18"/>
+                <w:szCs w:val="18"/>
+              </w:rPr>
+            </w:pPr>
+            <w:r>
+              <w:rPr>
+                <w:sz w:val="18"/>
+                <w:szCs w:val="18"/>
+              </w:rPr>
+              <w:t xml:space="preserve">Trail </w:t>
+            </w:r>
+            <w:r>
+              <w:rPr>
+                <w:sz w:val="18"/>
+                <w:szCs w:val="18"/>
+              </w:rPr>
+              <w:t>Name</w:t>
+            </w:r>
+          </w:p>
+          <w:p>
+            <w:pPr>
+              <w:rPr>
+                <w:sz w:val="18"/>
+                <w:szCs w:val="18"/>
+              </w:rPr>
+            </w:pPr>
+            <w:r>
+              <w:rPr>
+                <w:sz w:val="18"/>
+                <w:szCs w:val="18"/>
+              </w:rPr>
+              <w:t>Length</w:t>
+            </w:r>
+          </w:p>
+          <w:p>
+            <w:pPr>
+              <w:rPr>
+                <w:sz w:val="18"/>
+                <w:szCs w:val="18"/>
+              </w:rPr>
+            </w:pPr>
+            <w:r>
+              <w:rPr>
+                <w:sz w:val="18"/>
+                <w:szCs w:val="18"/>
+              </w:rPr>
+              <w:t>Elevation Gain</w:t>
+            </w:r>
+          </w:p>
+          <w:p>
+            <w:pPr>
+              <w:rPr>
+                <w:sz w:val="18"/>
+                <w:szCs w:val="18"/>
+              </w:rPr>
+            </w:pPr>
+            <w:r>
+              <w:rPr>
+                <w:sz w:val="18"/>
+                <w:szCs w:val="18"/>
+              </w:rPr>
+              <w:t>Average Completion time</w:t>
+            </w:r>
+          </w:p>
+          <w:p>
+            <w:pPr>
+              <w:rPr>
+                <w:sz w:val="18"/>
+                <w:szCs w:val="18"/>
+              </w:rPr>
+            </w:pPr>
+            <w:r>
+              <w:rPr>
+                <w:sz w:val="18"/>
+                <w:szCs w:val="18"/>
+              </w:rPr>
+              <w:t>Rating</w:t>
+            </w:r>
+          </w:p>
+          <w:p>
+            <w:pPr>
+              <w:rPr>
+                <w:sz w:val="18"/>
+                <w:szCs w:val="18"/>
+              </w:rPr>
+            </w:pPr>
+            <w:r>
+              <w:rPr>
+                <w:sz w:val="18"/>
+                <w:szCs w:val="18"/>
+              </w:rPr>
+              <w:t>Best Time to Visit</w:t>
+            </w:r>
+          </w:p>
+          <w:p>
+            <w:pPr>
+              <w:rPr>
+                <w:sz w:val="18"/>
+                <w:szCs w:val="18"/>
+              </w:rPr>
+            </w:pPr>
+            <w:r>
+              <w:rPr>
+                <w:sz w:val="18"/>
+                <w:szCs w:val="18"/>
+              </w:rPr>
+              <w:t xml:space="preserve">Location </w:t>
+            </w:r>
+          </w:p>
+          <w:p>
+            <w:pPr>
+              <w:rPr>
+                <w:sz w:val="18"/>
+                <w:szCs w:val="18"/>
+              </w:rPr>
+            </w:pPr>
+            <w:r>
+              <w:rPr>
+                <w:sz w:val="18"/>
+                <w:szCs w:val="18"/>
+              </w:rPr>
+              <w:t>Route Type</w:t>
+            </w:r>
+          </w:p>
+          <w:p>
+            <w:pPr>
+              <w:rPr>
+                <w:sz w:val="18"/>
+                <w:szCs w:val="18"/>
+              </w:rPr>
+            </w:pPr>
+            <w:r>
+              <w:rPr>
+                <w:sz w:val="18"/>
+                <w:szCs w:val="18"/>
+              </w:rPr>
+              <w:t xml:space="preserve">Difficulty </w:t>
+            </w:r>
+          </w:p>
+          <w:p>
+            <w:pPr>
+              <w:rPr>
+                <w:sz w:val="18"/>
+                <w:szCs w:val="18"/>
+              </w:rPr>
+            </w:pPr>
+            <w:r>
+              <w:rPr>
+                <w:sz w:val="18"/>
+                <w:szCs w:val="18"/>
+              </w:rPr>
+              <w:t>Description</w:t>
+            </w:r>
+          </w:p>
+          <w:p>
+            <w:pPr>
+              <w:rPr>
+                <w:sz w:val="18"/>
+                <w:szCs w:val="18"/>
+              </w:rPr>
+            </w:pPr>
+          </w:p>
+          <w:p>
+            <w:pPr>
+              <w:rPr>
+                <w:b/>
+                <w:bCs/>
+                <w:sz w:val="18"/>
+                <w:szCs w:val="18"/>
+              </w:rPr>
+            </w:pPr>
+            <w:r>
+              <w:rPr>
+                <w:b/>
+                <w:bCs/>
+                <w:sz w:val="18"/>
+                <w:szCs w:val="18"/>
+              </w:rPr>
+              <w:t>Trail Features</w:t>
+            </w:r>
+          </w:p>
+          <w:p>
+            <w:pPr>
+              <w:rPr>
+                <w:sz w:val="18"/>
+                <w:szCs w:val="18"/>
+                <w:u w:val="single"/>
+              </w:rPr>
+            </w:pPr>
+            <w:r>
+              <w:rPr>
+                <w:sz w:val="18"/>
+                <w:szCs w:val="18"/>
+                <w:u w:val="single"/>
+              </w:rPr>
+              <w:t>*</w:t>
+            </w:r>
+            <w:r>
+              <w:rPr>
+                <w:sz w:val="18"/>
+                <w:szCs w:val="18"/>
+                <w:u w:val="single"/>
+              </w:rPr>
+              <w:t>Features ID</w:t>
+            </w:r>
+          </w:p>
+          <w:p>
+            <w:pPr>
+              <w:rPr>
+                <w:sz w:val="18"/>
+                <w:szCs w:val="18"/>
+                <w:u w:val="single"/>
+              </w:rPr>
+            </w:pPr>
+            <w:r>
+              <w:rPr>
+                <w:sz w:val="18"/>
+                <w:szCs w:val="18"/>
+                <w:u w:val="single"/>
+              </w:rPr>
+              <w:t>*Trail</w:t>
+            </w:r>
+            <w:r>
+              <w:rPr>
+                <w:sz w:val="18"/>
+                <w:szCs w:val="18"/>
+                <w:u w:val="single"/>
+              </w:rPr>
+              <w:t xml:space="preserve"> ID</w:t>
+            </w:r>
+          </w:p>
+          <w:p>
+            <w:pPr>
+              <w:rPr>
+                <w:sz w:val="18"/>
+                <w:szCs w:val="18"/>
+                <w:u w:val="single"/>
+              </w:rPr>
+            </w:pPr>
+          </w:p>
+          <w:p>
+            <w:pPr>
+              <w:rPr>
+                <w:b/>
+                <w:bCs/>
+                <w:sz w:val="18"/>
+                <w:szCs w:val="18"/>
+              </w:rPr>
+            </w:pPr>
+            <w:r>
+              <w:rPr>
+                <w:b/>
+                <w:bCs/>
+                <w:sz w:val="18"/>
+                <w:szCs w:val="18"/>
+              </w:rPr>
+              <w:t>Features</w:t>
+            </w:r>
+          </w:p>
+          <w:p>
+            <w:pPr>
+              <w:rPr>
+                <w:sz w:val="18"/>
+                <w:szCs w:val="18"/>
+                <w:u w:val="single"/>
+              </w:rPr>
+            </w:pPr>
+            <w:r>
+              <w:rPr>
+                <w:sz w:val="18"/>
+                <w:szCs w:val="18"/>
+                <w:u w:val="single"/>
+              </w:rPr>
+              <w:t>Features ID</w:t>
+            </w:r>
+          </w:p>
+          <w:p>
+            <w:pPr>
+              <w:rPr>
+                <w:sz w:val="18"/>
+                <w:szCs w:val="18"/>
+              </w:rPr>
+            </w:pPr>
+            <w:r>
+              <w:rPr>
+                <w:sz w:val="18"/>
+                <w:szCs w:val="18"/>
+              </w:rPr>
+              <w:t>Features</w:t>
+            </w:r>
+          </w:p>
+          <w:p>
+            <w:pPr>
+              <w:rPr>
+                <w:sz w:val="18"/>
+                <w:szCs w:val="18"/>
+              </w:rPr>
+            </w:pPr>
+          </w:p>
+          <w:p>
+            <w:pPr>
+              <w:rPr>
+                <w:sz w:val="18"/>
+                <w:szCs w:val="18"/>
+              </w:rPr>
+            </w:pPr>
           </w:p>
         </w:tc>
       </w:tr>
     </w:tbl>
     <w:p/>
+    <w:p/>
     <w:sectPr>
-      <w:pgSz w:w="16838" w:h="11906" w:orient="landscape"/>
+      <w:pgSz w:w="11906" w:h="16838"/>
       <w:pgMar w:top="1440" w:right="1440" w:bottom="1440" w:left="1440" w:header="708" w:footer="708" w:gutter="0"/>
       <w:cols w:space="708"/>
       <w:docGrid w:linePitch="360"/>
@@ -585,6 +1764,7 @@
   <w:style w:type="paragraph" w:default="1" w:styleId="Normal">
     <w:name w:val="Normal"/>
     <w:qFormat/>
+    <w:rsid w:val="001C433D"/>
   </w:style>
   <w:style w:type="paragraph" w:styleId="Heading1">
     <w:name w:val="heading 1"/>

</xml_diff>